<commit_message>
Update the progress 0219
</commit_message>
<xml_diff>
--- a/Progress0219/Bug Killers_Report0219.docx
+++ b/Progress0219/Bug Killers_Report0219.docx
@@ -7,7 +7,6 @@
         <w:pStyle w:val="Title"/>
         <w:jc w:val="center"/>
         <w:rPr>
-          <w:rFonts w:hint="eastAsia"/>
           <w:lang w:val="en-US"/>
         </w:rPr>
       </w:pPr>
@@ -92,15 +91,7 @@
         <w:jc w:val="center"/>
       </w:pPr>
       <w:r>
-        <w:t xml:space="preserve">Professor: Dr </w:t>
-      </w:r>
-      <w:proofErr w:type="spellStart"/>
-      <w:r>
-        <w:t>Yugyung</w:t>
-      </w:r>
-      <w:proofErr w:type="spellEnd"/>
-      <w:r>
-        <w:t xml:space="preserve"> Lee</w:t>
+        <w:t>Professor: Dr Yugyung Lee</w:t>
       </w:r>
     </w:p>
     <w:p>
@@ -116,20 +107,24 @@
         <w:jc w:val="center"/>
       </w:pPr>
       <w:r>
-        <w:t>Feb 05, 2025</w:t>
+        <w:t xml:space="preserve">Feb </w:t>
+      </w:r>
+      <w:r>
+        <w:rPr>
+          <w:rFonts w:hint="eastAsia"/>
+        </w:rPr>
+        <w:t>19</w:t>
+      </w:r>
+      <w:r>
+        <w:t>, 2025</w:t>
       </w:r>
     </w:p>
     <w:p>
       <w:pPr>
         <w:jc w:val="center"/>
       </w:pPr>
-      <w:proofErr w:type="spellStart"/>
-      <w:r>
-        <w:t>Github</w:t>
-      </w:r>
-      <w:proofErr w:type="spellEnd"/>
-      <w:r>
-        <w:t xml:space="preserve"> Link:</w:t>
+      <w:r>
+        <w:t>Github Link:</w:t>
       </w:r>
       <w:r>
         <w:t xml:space="preserve"> </w:t>
@@ -270,7 +265,7 @@
             </w:rPr>
             <w:fldChar w:fldCharType="separate"/>
           </w:r>
-          <w:hyperlink w:anchor="_Toc190873639" w:history="1">
+          <w:hyperlink w:anchor="_Toc190897715" w:history="1">
             <w:r>
               <w:rPr>
                 <w:rStyle w:val="Hyperlink"/>
@@ -297,7 +292,7 @@
                 <w:noProof/>
                 <w:webHidden/>
               </w:rPr>
-              <w:instrText xml:space="preserve"> PAGEREF _Toc190873639 \h </w:instrText>
+              <w:instrText xml:space="preserve"> PAGEREF _Toc190897715 \h </w:instrText>
             </w:r>
             <w:r>
               <w:rPr>
@@ -346,7 +341,7 @@
               <w14:ligatures w14:val="standardContextual"/>
             </w:rPr>
           </w:pPr>
-          <w:hyperlink w:anchor="_Toc190873640" w:history="1">
+          <w:hyperlink w:anchor="_Toc190897716" w:history="1">
             <w:r>
               <w:rPr>
                 <w:rStyle w:val="Hyperlink"/>
@@ -373,7 +368,7 @@
                 <w:noProof/>
                 <w:webHidden/>
               </w:rPr>
-              <w:instrText xml:space="preserve"> PAGEREF _Toc190873640 \h </w:instrText>
+              <w:instrText xml:space="preserve"> PAGEREF _Toc190897716 \h </w:instrText>
             </w:r>
             <w:r>
               <w:rPr>
@@ -422,7 +417,7 @@
               <w14:ligatures w14:val="standardContextual"/>
             </w:rPr>
           </w:pPr>
-          <w:hyperlink w:anchor="_Toc190873641" w:history="1">
+          <w:hyperlink w:anchor="_Toc190897717" w:history="1">
             <w:r>
               <w:rPr>
                 <w:rStyle w:val="Hyperlink"/>
@@ -449,7 +444,7 @@
                 <w:noProof/>
                 <w:webHidden/>
               </w:rPr>
-              <w:instrText xml:space="preserve"> PAGEREF _Toc190873641 \h </w:instrText>
+              <w:instrText xml:space="preserve"> PAGEREF _Toc190897717 \h </w:instrText>
             </w:r>
             <w:r>
               <w:rPr>
@@ -498,7 +493,7 @@
               <w14:ligatures w14:val="standardContextual"/>
             </w:rPr>
           </w:pPr>
-          <w:hyperlink w:anchor="_Toc190873642" w:history="1">
+          <w:hyperlink w:anchor="_Toc190897718" w:history="1">
             <w:r>
               <w:rPr>
                 <w:rStyle w:val="Hyperlink"/>
@@ -525,7 +520,7 @@
                 <w:noProof/>
                 <w:webHidden/>
               </w:rPr>
-              <w:instrText xml:space="preserve"> PAGEREF _Toc190873642 \h </w:instrText>
+              <w:instrText xml:space="preserve"> PAGEREF _Toc190897718 \h </w:instrText>
             </w:r>
             <w:r>
               <w:rPr>
@@ -574,7 +569,7 @@
               <w14:ligatures w14:val="standardContextual"/>
             </w:rPr>
           </w:pPr>
-          <w:hyperlink w:anchor="_Toc190873643" w:history="1">
+          <w:hyperlink w:anchor="_Toc190897719" w:history="1">
             <w:r>
               <w:rPr>
                 <w:rStyle w:val="Hyperlink"/>
@@ -601,7 +596,7 @@
                 <w:noProof/>
                 <w:webHidden/>
               </w:rPr>
-              <w:instrText xml:space="preserve"> PAGEREF _Toc190873643 \h </w:instrText>
+              <w:instrText xml:space="preserve"> PAGEREF _Toc190897719 \h </w:instrText>
             </w:r>
             <w:r>
               <w:rPr>
@@ -650,7 +645,7 @@
               <w14:ligatures w14:val="standardContextual"/>
             </w:rPr>
           </w:pPr>
-          <w:hyperlink w:anchor="_Toc190873644" w:history="1">
+          <w:hyperlink w:anchor="_Toc190897720" w:history="1">
             <w:r>
               <w:rPr>
                 <w:rStyle w:val="Hyperlink"/>
@@ -677,7 +672,7 @@
                 <w:noProof/>
                 <w:webHidden/>
               </w:rPr>
-              <w:instrText xml:space="preserve"> PAGEREF _Toc190873644 \h </w:instrText>
+              <w:instrText xml:space="preserve"> PAGEREF _Toc190897720 \h </w:instrText>
             </w:r>
             <w:r>
               <w:rPr>
@@ -726,7 +721,7 @@
               <w14:ligatures w14:val="standardContextual"/>
             </w:rPr>
           </w:pPr>
-          <w:hyperlink w:anchor="_Toc190873645" w:history="1">
+          <w:hyperlink w:anchor="_Toc190897721" w:history="1">
             <w:r>
               <w:rPr>
                 <w:rStyle w:val="Hyperlink"/>
@@ -753,7 +748,7 @@
                 <w:noProof/>
                 <w:webHidden/>
               </w:rPr>
-              <w:instrText xml:space="preserve"> PAGEREF _Toc190873645 \h </w:instrText>
+              <w:instrText xml:space="preserve"> PAGEREF _Toc190897721 \h </w:instrText>
             </w:r>
             <w:r>
               <w:rPr>
@@ -802,7 +797,7 @@
               <w14:ligatures w14:val="standardContextual"/>
             </w:rPr>
           </w:pPr>
-          <w:hyperlink w:anchor="_Toc190873646" w:history="1">
+          <w:hyperlink w:anchor="_Toc190897722" w:history="1">
             <w:r>
               <w:rPr>
                 <w:rStyle w:val="Hyperlink"/>
@@ -829,7 +824,7 @@
                 <w:noProof/>
                 <w:webHidden/>
               </w:rPr>
-              <w:instrText xml:space="preserve"> PAGEREF _Toc190873646 \h </w:instrText>
+              <w:instrText xml:space="preserve"> PAGEREF _Toc190897722 \h </w:instrText>
             </w:r>
             <w:r>
               <w:rPr>
@@ -878,7 +873,7 @@
               <w14:ligatures w14:val="standardContextual"/>
             </w:rPr>
           </w:pPr>
-          <w:hyperlink w:anchor="_Toc190873647" w:history="1">
+          <w:hyperlink w:anchor="_Toc190897723" w:history="1">
             <w:r>
               <w:rPr>
                 <w:rStyle w:val="Hyperlink"/>
@@ -906,7 +901,7 @@
                 <w:noProof/>
                 <w:webHidden/>
               </w:rPr>
-              <w:instrText xml:space="preserve"> PAGEREF _Toc190873647 \h </w:instrText>
+              <w:instrText xml:space="preserve"> PAGEREF _Toc190897723 \h </w:instrText>
             </w:r>
             <w:r>
               <w:rPr>
@@ -955,7 +950,7 @@
               <w14:ligatures w14:val="standardContextual"/>
             </w:rPr>
           </w:pPr>
-          <w:hyperlink w:anchor="_Toc190873648" w:history="1">
+          <w:hyperlink w:anchor="_Toc190897724" w:history="1">
             <w:r>
               <w:rPr>
                 <w:rStyle w:val="Hyperlink"/>
@@ -983,7 +978,7 @@
                 <w:noProof/>
                 <w:webHidden/>
               </w:rPr>
-              <w:instrText xml:space="preserve"> PAGEREF _Toc190873648 \h </w:instrText>
+              <w:instrText xml:space="preserve"> PAGEREF _Toc190897724 \h </w:instrText>
             </w:r>
             <w:r>
               <w:rPr>
@@ -1032,7 +1027,7 @@
               <w14:ligatures w14:val="standardContextual"/>
             </w:rPr>
           </w:pPr>
-          <w:hyperlink w:anchor="_Toc190873649" w:history="1">
+          <w:hyperlink w:anchor="_Toc190897725" w:history="1">
             <w:r>
               <w:rPr>
                 <w:rStyle w:val="Hyperlink"/>
@@ -1059,7 +1054,7 @@
                 <w:noProof/>
                 <w:webHidden/>
               </w:rPr>
-              <w:instrText xml:space="preserve"> PAGEREF _Toc190873649 \h </w:instrText>
+              <w:instrText xml:space="preserve"> PAGEREF _Toc190897725 \h </w:instrText>
             </w:r>
             <w:r>
               <w:rPr>
@@ -1108,7 +1103,7 @@
               <w14:ligatures w14:val="standardContextual"/>
             </w:rPr>
           </w:pPr>
-          <w:hyperlink w:anchor="_Toc190873650" w:history="1">
+          <w:hyperlink w:anchor="_Toc190897726" w:history="1">
             <w:r>
               <w:rPr>
                 <w:rStyle w:val="Hyperlink"/>
@@ -1135,7 +1130,7 @@
                 <w:noProof/>
                 <w:webHidden/>
               </w:rPr>
-              <w:instrText xml:space="preserve"> PAGEREF _Toc190873650 \h </w:instrText>
+              <w:instrText xml:space="preserve"> PAGEREF _Toc190897726 \h </w:instrText>
             </w:r>
             <w:r>
               <w:rPr>
@@ -1184,7 +1179,7 @@
               <w14:ligatures w14:val="standardContextual"/>
             </w:rPr>
           </w:pPr>
-          <w:hyperlink w:anchor="_Toc190873651" w:history="1">
+          <w:hyperlink w:anchor="_Toc190897727" w:history="1">
             <w:r>
               <w:rPr>
                 <w:rStyle w:val="Hyperlink"/>
@@ -1211,7 +1206,7 @@
                 <w:noProof/>
                 <w:webHidden/>
               </w:rPr>
-              <w:instrText xml:space="preserve"> PAGEREF _Toc190873651 \h </w:instrText>
+              <w:instrText xml:space="preserve"> PAGEREF _Toc190897727 \h </w:instrText>
             </w:r>
             <w:r>
               <w:rPr>
@@ -1293,7 +1288,7 @@
         <w:pStyle w:val="Heading1"/>
         <w:jc w:val="center"/>
       </w:pPr>
-      <w:bookmarkStart w:id="8" w:name="_Toc190873639"/>
+      <w:bookmarkStart w:id="8" w:name="_Toc190897715"/>
       <w:r>
         <w:t>Team Information</w:t>
       </w:r>
@@ -1523,19 +1518,9 @@
               <w:spacing w:line="240" w:lineRule="auto"/>
               <w:jc w:val="center"/>
             </w:pPr>
-            <w:proofErr w:type="spellStart"/>
-            <w:r>
-              <w:t>Jayadithya</w:t>
-            </w:r>
-            <w:proofErr w:type="spellEnd"/>
-            <w:r>
-              <w:t xml:space="preserve"> </w:t>
-            </w:r>
-            <w:proofErr w:type="spellStart"/>
-            <w:r>
-              <w:t>Nalajala</w:t>
-            </w:r>
-            <w:proofErr w:type="spellEnd"/>
+            <w:r>
+              <w:t>Jayadithya Nalajala</w:t>
+            </w:r>
           </w:p>
         </w:tc>
         <w:tc>
@@ -1593,13 +1578,8 @@
               <w:jc w:val="center"/>
             </w:pPr>
             <w:r>
-              <w:t xml:space="preserve">Sai Jahnavi </w:t>
-            </w:r>
-            <w:proofErr w:type="spellStart"/>
-            <w:r>
-              <w:t>Devabhakthuni</w:t>
-            </w:r>
-            <w:proofErr w:type="spellEnd"/>
+              <w:t>Sai Jahnavi Devabhakthuni</w:t>
+            </w:r>
           </w:p>
         </w:tc>
         <w:tc>
@@ -1889,19 +1869,9 @@
               <w:spacing w:line="240" w:lineRule="auto"/>
               <w:jc w:val="center"/>
             </w:pPr>
-            <w:proofErr w:type="spellStart"/>
-            <w:r>
-              <w:t>Jayadithya</w:t>
-            </w:r>
-            <w:proofErr w:type="spellEnd"/>
-            <w:r>
-              <w:t xml:space="preserve"> </w:t>
-            </w:r>
-            <w:proofErr w:type="spellStart"/>
-            <w:r>
-              <w:t>Nalajala</w:t>
-            </w:r>
-            <w:proofErr w:type="spellEnd"/>
+            <w:r>
+              <w:t>Jayadithya Nalajala</w:t>
+            </w:r>
           </w:p>
         </w:tc>
         <w:tc>
@@ -1960,13 +1930,8 @@
               <w:jc w:val="center"/>
             </w:pPr>
             <w:r>
-              <w:t xml:space="preserve">Sai Jahnavi </w:t>
-            </w:r>
-            <w:proofErr w:type="spellStart"/>
-            <w:r>
-              <w:t>Devabhakthuni</w:t>
-            </w:r>
-            <w:proofErr w:type="spellEnd"/>
+              <w:t>Sai Jahnavi Devabhakthuni</w:t>
+            </w:r>
           </w:p>
         </w:tc>
         <w:tc>
@@ -2071,15 +2036,7 @@
               <w:jc w:val="center"/>
             </w:pPr>
             <w:r>
-              <w:t xml:space="preserve">YOLOv5 Implementation, </w:t>
-            </w:r>
-            <w:proofErr w:type="spellStart"/>
-            <w:r>
-              <w:t>OpenPose</w:t>
-            </w:r>
-            <w:proofErr w:type="spellEnd"/>
-            <w:r>
-              <w:t xml:space="preserve"> Integration, Pipeline Construction</w:t>
+              <w:t>YOLOv5 Implementation, OpenPose Integration, Pipeline Construction</w:t>
             </w:r>
           </w:p>
         </w:tc>
@@ -2287,19 +2244,9 @@
               <w:spacing w:line="240" w:lineRule="auto"/>
               <w:jc w:val="center"/>
             </w:pPr>
-            <w:proofErr w:type="spellStart"/>
-            <w:r>
-              <w:t>Jayadithya</w:t>
-            </w:r>
-            <w:proofErr w:type="spellEnd"/>
-            <w:r>
-              <w:t xml:space="preserve"> </w:t>
-            </w:r>
-            <w:proofErr w:type="spellStart"/>
-            <w:r>
-              <w:t>Nalajala</w:t>
-            </w:r>
-            <w:proofErr w:type="spellEnd"/>
+            <w:r>
+              <w:t>Jayadithya Nalajala</w:t>
+            </w:r>
           </w:p>
         </w:tc>
         <w:tc>
@@ -2352,13 +2299,8 @@
             </w:pPr>
             <w:r>
               <w:lastRenderedPageBreak/>
-              <w:t xml:space="preserve">Sai Jahnavi </w:t>
-            </w:r>
-            <w:proofErr w:type="spellStart"/>
-            <w:r>
-              <w:t>Devabhakthuni</w:t>
-            </w:r>
-            <w:proofErr w:type="spellEnd"/>
+              <w:t>Sai Jahnavi Devabhakthuni</w:t>
+            </w:r>
           </w:p>
         </w:tc>
         <w:tc>
@@ -2386,23 +2328,7 @@
               <w:jc w:val="center"/>
             </w:pPr>
             <w:r>
-              <w:t xml:space="preserve">Python, HTML, pandas, </w:t>
-            </w:r>
-            <w:proofErr w:type="spellStart"/>
-            <w:r>
-              <w:t>numpy</w:t>
-            </w:r>
-            <w:proofErr w:type="spellEnd"/>
-            <w:r>
-              <w:t xml:space="preserve">, </w:t>
-            </w:r>
-            <w:proofErr w:type="spellStart"/>
-            <w:r>
-              <w:t>matplot</w:t>
-            </w:r>
-            <w:proofErr w:type="spellEnd"/>
-            <w:r>
-              <w:t xml:space="preserve"> lib, Mongo </w:t>
+              <w:t xml:space="preserve">Python, HTML, pandas, numpy, matplot lib, Mongo </w:t>
             </w:r>
             <w:proofErr w:type="gramStart"/>
             <w:r>
@@ -2463,15 +2389,7 @@
               <w:jc w:val="center"/>
             </w:pPr>
             <w:r>
-              <w:t xml:space="preserve">YOLOv5, </w:t>
-            </w:r>
-            <w:proofErr w:type="spellStart"/>
-            <w:r>
-              <w:t>OpenPose</w:t>
-            </w:r>
-            <w:proofErr w:type="spellEnd"/>
-            <w:r>
-              <w:t>, Python, MLX</w:t>
+              <w:t>YOLOv5, OpenPose, Python, MLX</w:t>
             </w:r>
           </w:p>
         </w:tc>
@@ -2664,19 +2582,9 @@
               <w:spacing w:line="240" w:lineRule="auto"/>
               <w:jc w:val="center"/>
             </w:pPr>
-            <w:proofErr w:type="spellStart"/>
-            <w:r>
-              <w:t>Jayadithya</w:t>
-            </w:r>
-            <w:proofErr w:type="spellEnd"/>
-            <w:r>
-              <w:t xml:space="preserve"> </w:t>
-            </w:r>
-            <w:proofErr w:type="spellStart"/>
-            <w:r>
-              <w:t>Nalajala</w:t>
-            </w:r>
-            <w:proofErr w:type="spellEnd"/>
+            <w:r>
+              <w:t>Jayadithya Nalajala</w:t>
+            </w:r>
           </w:p>
         </w:tc>
         <w:tc>
@@ -2703,15 +2611,7 @@
               <w:spacing w:line="240" w:lineRule="auto"/>
             </w:pPr>
             <w:r>
-              <w:t xml:space="preserve">Develop and integrate backend APIs, using Flask and </w:t>
-            </w:r>
-            <w:proofErr w:type="spellStart"/>
-            <w:r>
-              <w:t>FastAPI</w:t>
-            </w:r>
-            <w:proofErr w:type="spellEnd"/>
-            <w:r>
-              <w:t xml:space="preserve"> to connect frontends with AI models</w:t>
+              <w:t>Develop and integrate backend APIs, using Flask and FastAPI to connect frontends with AI models</w:t>
             </w:r>
             <w:r>
               <w:t>.</w:t>
@@ -2738,13 +2638,8 @@
               <w:jc w:val="center"/>
             </w:pPr>
             <w:r>
-              <w:t xml:space="preserve">Sai Jahnavi </w:t>
-            </w:r>
-            <w:proofErr w:type="spellStart"/>
-            <w:r>
-              <w:t>Devabhakthuni</w:t>
-            </w:r>
-            <w:proofErr w:type="spellEnd"/>
+              <w:t>Sai Jahnavi Devabhakthuni</w:t>
+            </w:r>
           </w:p>
         </w:tc>
         <w:tc>
@@ -2829,15 +2724,7 @@
               <w:spacing w:line="240" w:lineRule="auto"/>
             </w:pPr>
             <w:r>
-              <w:t xml:space="preserve">Lead the integration of YOLOv5 + </w:t>
-            </w:r>
-            <w:proofErr w:type="spellStart"/>
-            <w:r>
-              <w:t>OpenPose</w:t>
-            </w:r>
-            <w:proofErr w:type="spellEnd"/>
-            <w:r>
-              <w:t xml:space="preserve"> to improve the accuracy of fall detection and optimize inference performance</w:t>
+              <w:t>Lead the integration of YOLOv5 + OpenPose to improve the accuracy of fall detection and optimize inference performance</w:t>
             </w:r>
             <w:r>
               <w:t>.</w:t>
@@ -2851,7 +2738,7 @@
         <w:pStyle w:val="Heading1"/>
         <w:jc w:val="center"/>
       </w:pPr>
-      <w:bookmarkStart w:id="9" w:name="_Toc190873640"/>
+      <w:bookmarkStart w:id="9" w:name="_Toc190897716"/>
       <w:r>
         <w:t>Significance &amp; Motivation</w:t>
       </w:r>
@@ -2954,7 +2841,7 @@
         <w:pStyle w:val="Heading1"/>
         <w:jc w:val="center"/>
       </w:pPr>
-      <w:bookmarkStart w:id="10" w:name="_Toc190873641"/>
+      <w:bookmarkStart w:id="10" w:name="_Toc190897717"/>
       <w:r>
         <w:lastRenderedPageBreak/>
         <w:t>Objective &amp; Innovation</w:t>
@@ -3072,7 +2959,6 @@
       <w:pPr>
         <w:ind w:left="360"/>
         <w:rPr>
-          <w:rFonts w:hint="eastAsia"/>
           <w:b/>
           <w:sz w:val="28"/>
           <w:szCs w:val="28"/>
@@ -3184,9 +3070,6 @@
     <w:p>
       <w:pPr>
         <w:ind w:left="360"/>
-        <w:rPr>
-          <w:rFonts w:hint="eastAsia"/>
-        </w:rPr>
       </w:pPr>
       <w:r>
         <w:tab/>
@@ -3248,15 +3131,7 @@
         <w:tab/>
       </w:r>
       <w:r>
-        <w:t xml:space="preserve">Optimize </w:t>
-      </w:r>
-      <w:proofErr w:type="spellStart"/>
-      <w:r>
-        <w:t>OpenPose</w:t>
-      </w:r>
-      <w:proofErr w:type="spellEnd"/>
-      <w:r>
-        <w:t xml:space="preserve"> integration to improve accuracy under different lighting and </w:t>
+        <w:t xml:space="preserve">Optimize OpenPose integration to improve accuracy under different lighting and </w:t>
       </w:r>
       <w:r>
         <w:tab/>
@@ -3279,15 +3154,7 @@
         <w:tab/>
       </w:r>
       <w:r>
-        <w:t xml:space="preserve">tuning methods such as </w:t>
-      </w:r>
-      <w:proofErr w:type="spellStart"/>
-      <w:r>
-        <w:t>LoRA</w:t>
-      </w:r>
-      <w:proofErr w:type="spellEnd"/>
-      <w:r>
-        <w:t>.</w:t>
+        <w:t>tuning methods such as LoRA.</w:t>
       </w:r>
     </w:p>
     <w:p>
@@ -3331,23 +3198,12 @@
     <w:p>
       <w:pPr>
         <w:ind w:left="360"/>
-        <w:rPr>
-          <w:rFonts w:hint="eastAsia"/>
-        </w:rPr>
       </w:pPr>
       <w:r>
         <w:tab/>
       </w:r>
       <w:r>
-        <w:t xml:space="preserve">Fine-tune the </w:t>
-      </w:r>
-      <w:proofErr w:type="spellStart"/>
-      <w:r>
-        <w:t>LoRA</w:t>
-      </w:r>
-      <w:proofErr w:type="spellEnd"/>
-      <w:r>
-        <w:t xml:space="preserve"> (Low-Rank Adaptation) technology to improve the adaptability of </w:t>
+        <w:t xml:space="preserve">Fine-tune the LoRA (Low-Rank Adaptation) technology to improve the adaptability of </w:t>
       </w:r>
       <w:r>
         <w:tab/>
@@ -3432,15 +3288,7 @@
       </w:pPr>
       <w:r>
         <w:lastRenderedPageBreak/>
-        <w:t xml:space="preserve">Add </w:t>
-      </w:r>
-      <w:proofErr w:type="spellStart"/>
-      <w:r>
-        <w:t>ARKit</w:t>
-      </w:r>
-      <w:proofErr w:type="spellEnd"/>
-      <w:r>
-        <w:t xml:space="preserve"> to increase recognition accuracy.</w:t>
+        <w:t>Add ARKit to increase recognition accuracy.</w:t>
       </w:r>
     </w:p>
     <w:p>
@@ -3452,15 +3300,7 @@
         </w:numPr>
       </w:pPr>
       <w:r>
-        <w:t xml:space="preserve">Improve the quality of conversations in a specific domain (mental health of the elderly) through </w:t>
-      </w:r>
-      <w:proofErr w:type="spellStart"/>
-      <w:r>
-        <w:t>LoRA</w:t>
-      </w:r>
-      <w:proofErr w:type="spellEnd"/>
-      <w:r>
-        <w:t xml:space="preserve"> fine-tuning.</w:t>
+        <w:t>Improve the quality of conversations in a specific domain (mental health of the elderly) through LoRA fine-tuning.</w:t>
       </w:r>
     </w:p>
     <w:p>
@@ -3470,9 +3310,6 @@
           <w:ilvl w:val="0"/>
           <w:numId w:val="12"/>
         </w:numPr>
-        <w:rPr>
-          <w:rFonts w:hint="eastAsia"/>
-        </w:rPr>
       </w:pPr>
       <w:r>
         <w:t>Study how to run YOLO efficiently on Apple Vision Pro.</w:t>
@@ -3483,7 +3320,7 @@
         <w:pStyle w:val="Heading1"/>
         <w:jc w:val="center"/>
       </w:pPr>
-      <w:bookmarkStart w:id="11" w:name="_Toc190873642"/>
+      <w:bookmarkStart w:id="11" w:name="_Toc190897718"/>
       <w:r>
         <w:t>Related Work</w:t>
       </w:r>
@@ -3515,31 +3352,7 @@
         <w:ind w:left="720"/>
       </w:pPr>
       <w:r>
-        <w:t xml:space="preserve">The fall detection system using </w:t>
-      </w:r>
-      <w:proofErr w:type="spellStart"/>
-      <w:r>
-        <w:t>OpenPose</w:t>
-      </w:r>
-      <w:proofErr w:type="spellEnd"/>
-      <w:r>
-        <w:t xml:space="preserve"> and YOLO achieved 100% precision, recall, F1 score, and </w:t>
-      </w:r>
-      <w:proofErr w:type="spellStart"/>
-      <w:r>
-        <w:t>mAP</w:t>
-      </w:r>
-      <w:proofErr w:type="spellEnd"/>
-      <w:r>
-        <w:t xml:space="preserve">, demonstrating exceptional performance in detecting falls among the elderly. The integration of </w:t>
-      </w:r>
-      <w:proofErr w:type="spellStart"/>
-      <w:r>
-        <w:t>OpenPose</w:t>
-      </w:r>
-      <w:proofErr w:type="spellEnd"/>
-      <w:r>
-        <w:t xml:space="preserve"> improved accuracy in low-light conditions, achieving a fall detection accuracy of 99.75%.[1]</w:t>
+        <w:t>The fall detection system using OpenPose and YOLO achieved 100% precision, recall, F1 score, and mAP, demonstrating exceptional performance in detecting falls among the elderly. The integration of OpenPose improved accuracy in low-light conditions, achieving a fall detection accuracy of 99.75%.[1]</w:t>
       </w:r>
     </w:p>
     <w:p>
@@ -3584,15 +3397,7 @@
         <w:ind w:left="720"/>
       </w:pPr>
       <w:r>
-        <w:t xml:space="preserve">The study utilized a dataset of 430 images, divided into categories for training and testing, with a focus on comparing systems with and without </w:t>
-      </w:r>
-      <w:proofErr w:type="spellStart"/>
-      <w:r>
-        <w:t>OpenPose</w:t>
-      </w:r>
-      <w:proofErr w:type="spellEnd"/>
-      <w:r>
-        <w:t>.​​ YOLO was employed for real-time object detection, processing images through convolution and max pooling to generate bounding boxes.[1]</w:t>
+        <w:t>The study utilized a dataset of 430 images, divided into categories for training and testing, with a focus on comparing systems with and without OpenPose.​​ YOLO was employed for real-time object detection, processing images through convolution and max pooling to generate bounding boxes.[1]</w:t>
       </w:r>
     </w:p>
     <w:p>
@@ -3602,12 +3407,10 @@
       <w:r>
         <w:t xml:space="preserve">The EBER chatbot employs a combination of technologies, including Artificial Intelligence Markup Language (AIML), Natural Language Generation (NLG), and Sentiment Analysis (SA), to create coherent and contextually relevant dialogues. Experimental tests were conducted with 31 elderly users, assessing their interactions with the chatbot and measuring satisfaction, confusion, and stress levels through a structured feedback </w:t>
       </w:r>
-      <w:proofErr w:type="spellStart"/>
       <w:proofErr w:type="gramStart"/>
       <w:r>
         <w:t>process.The</w:t>
       </w:r>
-      <w:proofErr w:type="spellEnd"/>
       <w:proofErr w:type="gramEnd"/>
       <w:r>
         <w:t xml:space="preserve"> system utilized facial recognition and voice commands for user interaction, making it accessible and user-friendly for the elderly population.[2]</w:t>
@@ -3734,15 +3537,7 @@
         </w:numPr>
       </w:pPr>
       <w:r>
-        <w:t xml:space="preserve">Combine the progress of Transformer architecture (such as RAG, </w:t>
-      </w:r>
-      <w:proofErr w:type="spellStart"/>
-      <w:r>
-        <w:t>LoRA</w:t>
-      </w:r>
-      <w:proofErr w:type="spellEnd"/>
-      <w:r>
-        <w:t>) to improve chatbots and enhance interaction capabilities and user experience.</w:t>
+        <w:t>Combine the progress of Transformer architecture (such as RAG, LoRA) to improve chatbots and enhance interaction capabilities and user experience.</w:t>
       </w:r>
     </w:p>
     <w:p>
@@ -3764,15 +3559,7 @@
           <w:sz w:val="24"/>
           <w:szCs w:val="24"/>
         </w:rPr>
-        <w:t>C</w:t>
-      </w:r>
-      <w:r>
-        <w:rPr>
-          <w:b/>
-          <w:sz w:val="24"/>
-          <w:szCs w:val="24"/>
-        </w:rPr>
-        <w:t>hallenges</w:t>
+        <w:t>Challenges</w:t>
       </w:r>
     </w:p>
     <w:p>
@@ -3818,15 +3605,7 @@
           <w:sz w:val="24"/>
           <w:szCs w:val="24"/>
         </w:rPr>
-        <w:t>N</w:t>
-      </w:r>
-      <w:r>
-        <w:rPr>
-          <w:b/>
-          <w:sz w:val="24"/>
-          <w:szCs w:val="24"/>
-        </w:rPr>
-        <w:t>ovel methods or applications</w:t>
+        <w:t>Novel methods or applications</w:t>
       </w:r>
     </w:p>
     <w:p>
@@ -3838,15 +3617,7 @@
         </w:numPr>
       </w:pPr>
       <w:r>
-        <w:t xml:space="preserve">Adopt </w:t>
-      </w:r>
-      <w:proofErr w:type="spellStart"/>
-      <w:r>
-        <w:t>LoRA</w:t>
-      </w:r>
-      <w:proofErr w:type="spellEnd"/>
-      <w:r>
-        <w:t xml:space="preserve"> (Low-Rank Adaptation) technology to optimize chatbot performance in resource-constrained environments.</w:t>
+        <w:t>Adopt LoRA (Low-Rank Adaptation) technology to optimize chatbot performance in resource-constrained environments.</w:t>
       </w:r>
     </w:p>
     <w:p>
@@ -3858,15 +3629,7 @@
         </w:numPr>
       </w:pPr>
       <w:r>
-        <w:t xml:space="preserve">Combined with multimodal learning (LMMs), the system can simultaneously understand and </w:t>
-      </w:r>
-      <w:proofErr w:type="spellStart"/>
-      <w:r>
-        <w:t>analyze</w:t>
-      </w:r>
-      <w:proofErr w:type="spellEnd"/>
-      <w:r>
-        <w:t xml:space="preserve"> multiple data inputs such as voice, text, and video.</w:t>
+        <w:t>Combined with multimodal learning (LMMs), the system can simultaneously understand and analyze multiple data inputs such as voice, text, and video.</w:t>
       </w:r>
     </w:p>
     <w:p>
@@ -3897,7 +3660,7 @@
         <w:pStyle w:val="Heading1"/>
         <w:jc w:val="center"/>
       </w:pPr>
-      <w:bookmarkStart w:id="12" w:name="_Toc190873643"/>
+      <w:bookmarkStart w:id="12" w:name="_Toc190897719"/>
       <w:r>
         <w:lastRenderedPageBreak/>
         <w:t>Challenges</w:t>
@@ -4015,7 +3778,7 @@
         <w:pStyle w:val="Heading1"/>
         <w:jc w:val="center"/>
       </w:pPr>
-      <w:bookmarkStart w:id="13" w:name="_Toc190873644"/>
+      <w:bookmarkStart w:id="13" w:name="_Toc190897720"/>
       <w:r>
         <w:t>Potential Dataset</w:t>
       </w:r>
@@ -4048,22 +3811,12 @@
         <w:ind w:left="720"/>
       </w:pPr>
       <w:r>
-        <w:t xml:space="preserve">The dataset is from </w:t>
-      </w:r>
-      <w:proofErr w:type="spellStart"/>
-      <w:r>
-        <w:t>kaggle</w:t>
-      </w:r>
-      <w:proofErr w:type="spellEnd"/>
-      <w:r>
-        <w:t xml:space="preserve"> and is based on a survey designed to study depression and mental health across various </w:t>
-      </w:r>
-      <w:proofErr w:type="spellStart"/>
+        <w:t xml:space="preserve">The dataset is from kaggle and is based on a survey designed to study depression and mental health across various </w:t>
+      </w:r>
       <w:proofErr w:type="gramStart"/>
       <w:r>
         <w:t>demographics.It</w:t>
       </w:r>
-      <w:proofErr w:type="spellEnd"/>
       <w:proofErr w:type="gramEnd"/>
       <w:r>
         <w:t xml:space="preserve"> includes information from a wide range of sources, including teenagers from Bangladesh, college students, housewives, professionals from businesses and corporations, and other people. </w:t>
@@ -4146,23 +3899,7 @@
         <w:t>Format</w:t>
       </w:r>
       <w:r>
-        <w:t xml:space="preserve">: The dataset was </w:t>
-      </w:r>
-      <w:proofErr w:type="spellStart"/>
-      <w:r>
-        <w:t>labeled</w:t>
-      </w:r>
-      <w:proofErr w:type="spellEnd"/>
-      <w:r>
-        <w:t xml:space="preserve"> using the YOLO format, with annotations created using </w:t>
-      </w:r>
-      <w:proofErr w:type="spellStart"/>
-      <w:r>
-        <w:t>LabelImg</w:t>
-      </w:r>
-      <w:proofErr w:type="spellEnd"/>
-      <w:r>
-        <w:t xml:space="preserve">. The bounding boxes were manually drawn around fall-related instances and saved as </w:t>
+        <w:t xml:space="preserve">: The dataset was labeled using the YOLO format, with annotations created using LabelImg. The bounding boxes were manually drawn around fall-related instances and saved as </w:t>
       </w:r>
       <w:r>
         <w:rPr>
@@ -4309,7 +4046,7 @@
           <w:b/>
         </w:rPr>
       </w:pPr>
-      <w:bookmarkStart w:id="14" w:name="_Toc190873645"/>
+      <w:bookmarkStart w:id="14" w:name="_Toc190897721"/>
       <w:r>
         <w:rPr>
           <w:b/>
@@ -4353,23 +4090,7 @@
         <w:t>Machine Learning &amp; AI</w:t>
       </w:r>
       <w:r>
-        <w:t xml:space="preserve">: YOLOv5 for fall detection, Transformer-Models, </w:t>
-      </w:r>
-      <w:proofErr w:type="spellStart"/>
-      <w:r>
-        <w:t>Tensorflow</w:t>
-      </w:r>
-      <w:proofErr w:type="spellEnd"/>
-      <w:r>
-        <w:t xml:space="preserve">, </w:t>
-      </w:r>
-      <w:proofErr w:type="spellStart"/>
-      <w:r>
-        <w:t>Pytorch</w:t>
-      </w:r>
-      <w:proofErr w:type="spellEnd"/>
-      <w:r>
-        <w:t>.</w:t>
+        <w:t>: YOLOv5 for fall detection, Transformer-Models, Tensorflow, Pytorch.</w:t>
       </w:r>
     </w:p>
     <w:p>
@@ -4397,15 +4118,7 @@
         <w:t>Backend Development</w:t>
       </w:r>
       <w:r>
-        <w:t>: Python with Flask/</w:t>
-      </w:r>
-      <w:proofErr w:type="spellStart"/>
-      <w:r>
-        <w:t>FastAPI</w:t>
-      </w:r>
-      <w:proofErr w:type="spellEnd"/>
-      <w:r>
-        <w:t xml:space="preserve"> for REST API development, Node.js for react server.</w:t>
+        <w:t>: Python with Flask/FastAPI for REST API development, Node.js for react server.</w:t>
       </w:r>
     </w:p>
     <w:p>
@@ -4525,15 +4238,7 @@
         <w:t>AI APIs</w:t>
       </w:r>
       <w:r>
-        <w:t xml:space="preserve">: </w:t>
-      </w:r>
-      <w:proofErr w:type="spellStart"/>
-      <w:r>
-        <w:t>DeepSeek</w:t>
-      </w:r>
-      <w:proofErr w:type="spellEnd"/>
-      <w:r>
-        <w:t xml:space="preserve"> API, OpenAI API.</w:t>
+        <w:t>: DeepSeek API, OpenAI API.</w:t>
       </w:r>
     </w:p>
     <w:p>
@@ -4628,15 +4333,7 @@
         </w:rPr>
       </w:pPr>
       <w:r>
-        <w:t xml:space="preserve">The integration of </w:t>
-      </w:r>
-      <w:proofErr w:type="spellStart"/>
-      <w:r>
-        <w:t>LoRA</w:t>
-      </w:r>
-      <w:proofErr w:type="spellEnd"/>
-      <w:r>
-        <w:t xml:space="preserve"> and RAG enables the AI ​​dialogue system to perform dynamic knowledge retrieval.</w:t>
+        <w:t>The integration of LoRA and RAG enables the AI ​​dialogue system to perform dynamic knowledge retrieval.</w:t>
       </w:r>
     </w:p>
     <w:p>
@@ -4684,15 +4381,7 @@
         </w:numPr>
       </w:pPr>
       <w:r>
-        <w:t xml:space="preserve">Optimize API endpoints through </w:t>
-      </w:r>
-      <w:proofErr w:type="spellStart"/>
-      <w:r>
-        <w:t>FastAPI</w:t>
-      </w:r>
-      <w:proofErr w:type="spellEnd"/>
-      <w:r>
-        <w:t xml:space="preserve"> to reduce data transmission latency.</w:t>
+        <w:t>Optimize API endpoints through FastAPI to reduce data transmission latency.</w:t>
       </w:r>
     </w:p>
     <w:p>
@@ -4728,15 +4417,7 @@
         </w:numPr>
       </w:pPr>
       <w:r>
-        <w:t xml:space="preserve">Improve YOLOv5 detection accuracy using enhanced datasets and </w:t>
-      </w:r>
-      <w:proofErr w:type="spellStart"/>
-      <w:r>
-        <w:t>ARKit</w:t>
-      </w:r>
-      <w:proofErr w:type="spellEnd"/>
-      <w:r>
-        <w:t xml:space="preserve"> technology.</w:t>
+        <w:t>Improve YOLOv5 detection accuracy using enhanced datasets and ARKit technology.</w:t>
       </w:r>
     </w:p>
     <w:p>
@@ -4795,13 +4476,8 @@
           <w:numId w:val="26"/>
         </w:numPr>
       </w:pPr>
-      <w:proofErr w:type="spellStart"/>
-      <w:r>
-        <w:t>LoRA</w:t>
-      </w:r>
-      <w:proofErr w:type="spellEnd"/>
-      <w:r>
-        <w:t xml:space="preserve"> technology optimizes model fine-tuning and reduces computing power requirements.</w:t>
+      <w:r>
+        <w:t>LoRA technology optimizes model fine-tuning and reduces computing power requirements.</w:t>
       </w:r>
     </w:p>
     <w:p>
@@ -4837,15 +4513,7 @@
         </w:numPr>
       </w:pPr>
       <w:r>
-        <w:t xml:space="preserve">Use </w:t>
-      </w:r>
-      <w:proofErr w:type="spellStart"/>
-      <w:r>
-        <w:t>Flask+FastAPI</w:t>
-      </w:r>
-      <w:proofErr w:type="spellEnd"/>
-      <w:r>
-        <w:t xml:space="preserve"> to complete the backend API construction.</w:t>
+        <w:t>Use Flask+FastAPI to complete the backend API construction.</w:t>
       </w:r>
     </w:p>
     <w:p>
@@ -4857,15 +4525,7 @@
         </w:numPr>
       </w:pPr>
       <w:r>
-        <w:t xml:space="preserve">Use </w:t>
-      </w:r>
-      <w:proofErr w:type="spellStart"/>
-      <w:r>
-        <w:t>Streamlit</w:t>
-      </w:r>
-      <w:proofErr w:type="spellEnd"/>
-      <w:r>
-        <w:t xml:space="preserve"> for rapid prototyping to achieve seamless interaction between the frontend and the backend.</w:t>
+        <w:t>Use Streamlit for rapid prototyping to achieve seamless interaction between the frontend and the backend.</w:t>
       </w:r>
     </w:p>
     <w:p>
@@ -4886,7 +4546,7 @@
         <w:pStyle w:val="Heading1"/>
         <w:jc w:val="center"/>
       </w:pPr>
-      <w:bookmarkStart w:id="15" w:name="_Toc190873646"/>
+      <w:bookmarkStart w:id="15" w:name="_Toc190897722"/>
       <w:r>
         <w:t>Expected Deliverables</w:t>
       </w:r>
@@ -4918,70 +4578,40 @@
         <w:tab/>
       </w:r>
       <w:r>
-        <w:t xml:space="preserve">Combine YOLOv5 and </w:t>
-      </w:r>
-      <w:proofErr w:type="spellStart"/>
-      <w:r>
-        <w:t>ARKit</w:t>
-      </w:r>
-      <w:proofErr w:type="spellEnd"/>
-      <w:r>
-        <w:t xml:space="preserve"> to provide high-precision, real-time fall detection and </w:t>
+        <w:t xml:space="preserve">Combine YOLOv5 and ARKit to provide high-precision, real-time fall detection and </w:t>
       </w:r>
       <w:r>
         <w:tab/>
-      </w:r>
-      <w:r>
         <w:t>reduce false positives and missed detections.</w:t>
       </w:r>
     </w:p>
     <w:p>
       <w:r>
         <w:tab/>
-      </w:r>
-      <w:r>
         <w:t xml:space="preserve">Use Transformer models and sentiment analysis to provide emotional support and </w:t>
       </w:r>
       <w:r>
         <w:tab/>
-      </w:r>
-      <w:r>
         <w:t>mental health advice for the elderly.</w:t>
       </w:r>
     </w:p>
     <w:p>
       <w:r>
         <w:tab/>
-      </w:r>
-      <w:r>
         <w:t xml:space="preserve">Provide a user-friendly monitoring interface so that caregivers and users can view </w:t>
       </w:r>
       <w:r>
         <w:tab/>
-      </w:r>
-      <w:r>
         <w:t>data in real time.</w:t>
       </w:r>
     </w:p>
     <w:p>
       <w:r>
         <w:tab/>
-      </w:r>
-      <w:r>
-        <w:t>Includes data storage and calling solutions for Python (Flask/</w:t>
-      </w:r>
-      <w:proofErr w:type="spellStart"/>
-      <w:r>
-        <w:t>FastAPI</w:t>
-      </w:r>
-      <w:proofErr w:type="spellEnd"/>
-      <w:r>
-        <w:t xml:space="preserve">) and </w:t>
+        <w:t xml:space="preserve">Includes data storage and calling solutions for Python (Flask/FastAPI) and </w:t>
       </w:r>
       <w:r>
         <w:tab/>
-      </w:r>
-      <w:r>
         <w:t>MongoDB.</w:t>
       </w:r>
     </w:p>
@@ -4993,14 +4623,10 @@
       </w:pPr>
       <w:r>
         <w:tab/>
-      </w:r>
-      <w:r>
         <w:t xml:space="preserve">Record the complete development process, technical architecture, and model </w:t>
       </w:r>
       <w:r>
         <w:tab/>
-      </w:r>
-      <w:r>
         <w:t>training process.</w:t>
       </w:r>
     </w:p>
@@ -5193,21 +4819,7 @@
         <w:rPr>
           <w:lang w:val="en-US"/>
         </w:rPr>
-        <w:t xml:space="preserve">Through Transformer and </w:t>
-      </w:r>
-      <w:proofErr w:type="spellStart"/>
-      <w:r>
-        <w:rPr>
-          <w:lang w:val="en-US"/>
-        </w:rPr>
-        <w:t>LoRA</w:t>
-      </w:r>
-      <w:proofErr w:type="spellEnd"/>
-      <w:r>
-        <w:rPr>
-          <w:lang w:val="en-US"/>
-        </w:rPr>
-        <w:t xml:space="preserve"> fine-tuning, the chatbot's sentiment analysis and context understanding capabilities were optimized.</w:t>
+        <w:t>Through Transformer and LoRA fine-tuning, the chatbot's sentiment analysis and context understanding capabilities were optimized.</w:t>
       </w:r>
     </w:p>
     <w:p>
@@ -5225,35 +4837,7 @@
         <w:rPr>
           <w:lang w:val="en-US"/>
         </w:rPr>
-        <w:t xml:space="preserve">Combining </w:t>
-      </w:r>
-      <w:proofErr w:type="spellStart"/>
-      <w:r>
-        <w:rPr>
-          <w:lang w:val="en-US"/>
-        </w:rPr>
-        <w:t>FastAPI</w:t>
-      </w:r>
-      <w:proofErr w:type="spellEnd"/>
-      <w:r>
-        <w:rPr>
-          <w:lang w:val="en-US"/>
-        </w:rPr>
-        <w:t xml:space="preserve"> and </w:t>
-      </w:r>
-      <w:proofErr w:type="spellStart"/>
-      <w:r>
-        <w:rPr>
-          <w:lang w:val="en-US"/>
-        </w:rPr>
-        <w:t>Streamlit</w:t>
-      </w:r>
-      <w:proofErr w:type="spellEnd"/>
-      <w:r>
-        <w:rPr>
-          <w:lang w:val="en-US"/>
-        </w:rPr>
-        <w:t xml:space="preserve"> improved the API call efficiency and the interactive experience on the Web side.</w:t>
+        <w:t>Combining FastAPI and Streamlit improved the API call efficiency and the interactive experience on the Web side.</w:t>
       </w:r>
     </w:p>
     <w:p>
@@ -5310,21 +4894,7 @@
         <w:rPr>
           <w:lang w:val="en-US"/>
         </w:rPr>
-        <w:t xml:space="preserve">Optimize the </w:t>
-      </w:r>
-      <w:proofErr w:type="spellStart"/>
-      <w:r>
-        <w:rPr>
-          <w:lang w:val="en-US"/>
-        </w:rPr>
-        <w:t>FastAPI</w:t>
-      </w:r>
-      <w:proofErr w:type="spellEnd"/>
-      <w:r>
-        <w:rPr>
-          <w:lang w:val="en-US"/>
-        </w:rPr>
-        <w:t xml:space="preserve"> interface, increase the system call speed, and achieve scalable deployment in the cloud.</w:t>
+        <w:t>Optimize the FastAPI interface, increase the system call speed, and achieve scalable deployment in the cloud.</w:t>
       </w:r>
     </w:p>
     <w:p>
@@ -5367,7 +4937,7 @@
           <w:lang w:val="en-US"/>
         </w:rPr>
       </w:pPr>
-      <w:bookmarkStart w:id="16" w:name="_Toc190873647"/>
+      <w:bookmarkStart w:id="16" w:name="_Toc190897723"/>
       <w:r>
         <w:rPr>
           <w:lang w:val="en-US"/>
@@ -5449,21 +5019,7 @@
         <w:rPr>
           <w:lang w:val="en-US"/>
         </w:rPr>
-        <w:t xml:space="preserve">The YOLOv5 fall detection model achieved a </w:t>
-      </w:r>
-      <w:proofErr w:type="spellStart"/>
-      <w:r>
-        <w:rPr>
-          <w:lang w:val="en-US"/>
-        </w:rPr>
-        <w:t>mAP</w:t>
-      </w:r>
-      <w:proofErr w:type="spellEnd"/>
-      <w:r>
-        <w:rPr>
-          <w:lang w:val="en-US"/>
-        </w:rPr>
-        <w:t xml:space="preserve"> (mean average precision) of 90%.</w:t>
+        <w:t>The YOLOv5 fall detection model achieved a mAP (mean average precision) of 90%.</w:t>
       </w:r>
     </w:p>
     <w:p>
@@ -5598,21 +5154,7 @@
         <w:rPr>
           <w:lang w:val="en-US"/>
         </w:rPr>
-        <w:t xml:space="preserve">Further optimize </w:t>
-      </w:r>
-      <w:proofErr w:type="spellStart"/>
-      <w:r>
-        <w:rPr>
-          <w:lang w:val="en-US"/>
-        </w:rPr>
-        <w:t>LoRA</w:t>
-      </w:r>
-      <w:proofErr w:type="spellEnd"/>
-      <w:r>
-        <w:rPr>
-          <w:lang w:val="en-US"/>
-        </w:rPr>
-        <w:t xml:space="preserve"> fine-tuning technology to improve model performance in low computing resource environments.</w:t>
+        <w:t>Further optimize LoRA fine-tuning technology to improve model performance in low computing resource environments.</w:t>
       </w:r>
     </w:p>
     <w:p>
@@ -5623,7 +5165,7 @@
           <w:lang w:val="en-US"/>
         </w:rPr>
       </w:pPr>
-      <w:bookmarkStart w:id="17" w:name="_Toc190873648"/>
+      <w:bookmarkStart w:id="17" w:name="_Toc190897724"/>
       <w:r>
         <w:rPr>
           <w:lang w:val="en-US"/>
@@ -5669,21 +5211,7 @@
         <w:rPr>
           <w:lang w:val="en-US"/>
         </w:rPr>
-        <w:t xml:space="preserve">Combine YOLOv5 with the detection features of </w:t>
-      </w:r>
-      <w:proofErr w:type="spellStart"/>
-      <w:r>
-        <w:rPr>
-          <w:lang w:val="en-US"/>
-        </w:rPr>
-        <w:t>ARKit</w:t>
-      </w:r>
-      <w:proofErr w:type="spellEnd"/>
-      <w:r>
-        <w:rPr>
-          <w:lang w:val="en-US"/>
-        </w:rPr>
-        <w:t xml:space="preserve"> to improve the accuracy of fall detection.</w:t>
+        <w:t>Combine YOLOv5 with the detection features of ARKit to improve the accuracy of fall detection.</w:t>
       </w:r>
     </w:p>
     <w:p>
@@ -5723,21 +5251,7 @@
         <w:rPr>
           <w:lang w:val="en-US"/>
         </w:rPr>
-        <w:t xml:space="preserve">The combination of YOLOv5 and </w:t>
-      </w:r>
-      <w:proofErr w:type="spellStart"/>
-      <w:r>
-        <w:rPr>
-          <w:lang w:val="en-US"/>
-        </w:rPr>
-        <w:t>ARKit</w:t>
-      </w:r>
-      <w:proofErr w:type="spellEnd"/>
-      <w:r>
-        <w:rPr>
-          <w:lang w:val="en-US"/>
-        </w:rPr>
-        <w:t xml:space="preserve"> improves the accuracy and real-time performance of fall detection.</w:t>
+        <w:t>The combination of YOLOv5 and ARKit improves the accuracy and real-time performance of fall detection.</w:t>
       </w:r>
     </w:p>
     <w:p>
@@ -5773,21 +5287,7 @@
         <w:rPr>
           <w:lang w:val="en-US"/>
         </w:rPr>
-        <w:t xml:space="preserve">It is necessary to further optimize the integration of YOLOv5 and </w:t>
-      </w:r>
-      <w:proofErr w:type="spellStart"/>
-      <w:r>
-        <w:rPr>
-          <w:lang w:val="en-US"/>
-        </w:rPr>
-        <w:t>ARKit</w:t>
-      </w:r>
-      <w:proofErr w:type="spellEnd"/>
-      <w:r>
-        <w:rPr>
-          <w:lang w:val="en-US"/>
-        </w:rPr>
-        <w:t xml:space="preserve"> to improve the interaction efficiency between different AI modules.</w:t>
+        <w:t>It is necessary to further optimize the integration of YOLOv5 and ARKit to improve the interaction efficiency between different AI modules.</w:t>
       </w:r>
     </w:p>
     <w:p>
@@ -5827,21 +5327,7 @@
         <w:rPr>
           <w:lang w:val="en-US"/>
         </w:rPr>
-        <w:t xml:space="preserve">Combining YOLOv5 and </w:t>
-      </w:r>
-      <w:proofErr w:type="spellStart"/>
-      <w:r>
-        <w:rPr>
-          <w:lang w:val="en-US"/>
-        </w:rPr>
-        <w:t>ARKit</w:t>
-      </w:r>
-      <w:proofErr w:type="spellEnd"/>
-      <w:r>
-        <w:rPr>
-          <w:lang w:val="en-US"/>
-        </w:rPr>
-        <w:t xml:space="preserve"> can improve the robustness of fall detection and reduce misjudgments caused by environmental changes.</w:t>
+        <w:t>Combining YOLOv5 and ARKit can improve the robustness of fall detection and reduce misjudgments caused by environmental changes.</w:t>
       </w:r>
     </w:p>
     <w:p>
@@ -5849,7 +5335,7 @@
         <w:pStyle w:val="Heading1"/>
         <w:jc w:val="center"/>
       </w:pPr>
-      <w:bookmarkStart w:id="18" w:name="_Toc190873649"/>
+      <w:bookmarkStart w:id="18" w:name="_Toc190897725"/>
       <w:r>
         <w:t>Status of the Current Project</w:t>
       </w:r>
@@ -5918,21 +5404,7 @@
         <w:rPr>
           <w:lang w:val="en-US"/>
         </w:rPr>
-        <w:t xml:space="preserve"> solve the problem of false detection, </w:t>
-      </w:r>
-      <w:proofErr w:type="spellStart"/>
-      <w:r>
-        <w:rPr>
-          <w:lang w:val="en-US"/>
-        </w:rPr>
-        <w:t>ARKit</w:t>
-      </w:r>
-      <w:proofErr w:type="spellEnd"/>
-      <w:r>
-        <w:rPr>
-          <w:lang w:val="en-US"/>
-        </w:rPr>
-        <w:t xml:space="preserve"> is introduced to improve the detection accuracy.</w:t>
+        <w:t xml:space="preserve"> solve the problem of false detection, ARKit is introduced to improve the detection accuracy.</w:t>
       </w:r>
     </w:p>
     <w:p>
@@ -6107,21 +5579,7 @@
         <w:rPr>
           <w:lang w:val="en-US"/>
         </w:rPr>
-        <w:t xml:space="preserve">Combined with </w:t>
-      </w:r>
-      <w:proofErr w:type="spellStart"/>
-      <w:r>
-        <w:rPr>
-          <w:lang w:val="en-US"/>
-        </w:rPr>
-        <w:t>LoRA</w:t>
-      </w:r>
-      <w:proofErr w:type="spellEnd"/>
-      <w:r>
-        <w:rPr>
-          <w:lang w:val="en-US"/>
-        </w:rPr>
-        <w:t xml:space="preserve"> (low-rank adaptation) fine-tuning technology to reduce computing costs and improve performance.</w:t>
+        <w:t>Combined with LoRA (low-rank adaptation) fine-tuning technology to reduce computing costs and improve performance.</w:t>
       </w:r>
     </w:p>
     <w:p>
@@ -6129,7 +5587,7 @@
         <w:pStyle w:val="Heading1"/>
         <w:jc w:val="center"/>
       </w:pPr>
-      <w:bookmarkStart w:id="19" w:name="_Toc190873650"/>
+      <w:bookmarkStart w:id="19" w:name="_Toc190897726"/>
       <w:r>
         <w:t>Timeline &amp; Milestones</w:t>
       </w:r>
@@ -6826,7 +6284,7 @@
         <w:pStyle w:val="Heading1"/>
         <w:jc w:val="center"/>
       </w:pPr>
-      <w:bookmarkStart w:id="20" w:name="_Toc190873651"/>
+      <w:bookmarkStart w:id="20" w:name="_Toc190897727"/>
       <w:r>
         <w:t>Reference</w:t>
       </w:r>
@@ -6844,71 +6302,7 @@
           <w:sz w:val="21"/>
           <w:szCs w:val="21"/>
         </w:rPr>
-        <w:t xml:space="preserve">[1] </w:t>
-      </w:r>
-      <w:proofErr w:type="spellStart"/>
-      <w:r>
-        <w:rPr>
-          <w:sz w:val="21"/>
-          <w:szCs w:val="21"/>
-        </w:rPr>
-        <w:t>Hardiyanto</w:t>
-      </w:r>
-      <w:proofErr w:type="spellEnd"/>
-      <w:r>
-        <w:rPr>
-          <w:sz w:val="21"/>
-          <w:szCs w:val="21"/>
-        </w:rPr>
-        <w:t xml:space="preserve">, </w:t>
-      </w:r>
-      <w:proofErr w:type="spellStart"/>
-      <w:r>
-        <w:rPr>
-          <w:sz w:val="21"/>
-          <w:szCs w:val="21"/>
-        </w:rPr>
-        <w:t>Ridho</w:t>
-      </w:r>
-      <w:proofErr w:type="spellEnd"/>
-      <w:r>
-        <w:rPr>
-          <w:sz w:val="21"/>
-          <w:szCs w:val="21"/>
-        </w:rPr>
-        <w:t xml:space="preserve"> </w:t>
-      </w:r>
-      <w:proofErr w:type="spellStart"/>
-      <w:r>
-        <w:rPr>
-          <w:sz w:val="21"/>
-          <w:szCs w:val="21"/>
-        </w:rPr>
-        <w:t>Adha</w:t>
-      </w:r>
-      <w:proofErr w:type="spellEnd"/>
-      <w:r>
-        <w:rPr>
-          <w:sz w:val="21"/>
-          <w:szCs w:val="21"/>
-        </w:rPr>
-        <w:t xml:space="preserve">, et al. "Empowering Elderly Care: Innovative Fall Detection with </w:t>
-      </w:r>
-      <w:proofErr w:type="spellStart"/>
-      <w:r>
-        <w:rPr>
-          <w:sz w:val="21"/>
-          <w:szCs w:val="21"/>
-        </w:rPr>
-        <w:t>OpenPose</w:t>
-      </w:r>
-      <w:proofErr w:type="spellEnd"/>
-      <w:r>
-        <w:rPr>
-          <w:sz w:val="21"/>
-          <w:szCs w:val="21"/>
-        </w:rPr>
-        <w:t xml:space="preserve"> and YOLO." 2023 6th International Seminar on Research of Information Technology and Intelligent Systems (ISRITI). IEEE, 2023.</w:t>
+        <w:t>[1] Hardiyanto, Ridho Adha, et al. "Empowering Elderly Care: Innovative Fall Detection with OpenPose and YOLO." 2023 6th International Seminar on Research of Information Technology and Intelligent Systems (ISRITI). IEEE, 2023.</w:t>
       </w:r>
     </w:p>
     <w:p>

</xml_diff>